<commit_message>
챕터 3_3, 3_4 수정
</commit_message>
<xml_diff>
--- a/docx/3_3_git_introduction.docx
+++ b/docx/3_3_git_introduction.docx
@@ -1177,7 +1177,7 @@
 <file path=word/numbering.xml><?xml version="1.0" encoding="utf-8"?>
 <w:numbering xmlns:w="http://schemas.openxmlformats.org/wordprocessingml/2006/main">
   <w:abstractNum w:abstractNumId="0">
-    <w:nsid w:val="4f63c464"/>
+    <w:nsid w:val="4c362a43"/>
     <w:multiLevelType w:val="multilevel"/>
     <w:lvl w:ilvl="0">
       <w:numFmt w:val="bullet"/>
@@ -1258,7 +1258,7 @@
     </w:lvl>
   </w:abstractNum>
   <w:abstractNum w:abstractNumId="2">
-    <w:nsid w:val="fea3e4a4"/>
+    <w:nsid w:val="360f65ea"/>
     <w:multiLevelType w:val="multilevel"/>
     <w:lvl w:ilvl="0">
       <w:numFmt w:val="bullet"/>

</xml_diff>